<commit_message>
Handle HTML, revised [hidden]
</commit_message>
<xml_diff>
--- a/template.docx
+++ b/template.docx
@@ -59,9 +59,6 @@
       <w:r>
         <w:t>@@image1</w:t>
       </w:r>
-      <w:r>
-        <w:t xml:space="preserve"> </w:t>
-      </w:r>
     </w:p>
     <w:tbl>
       <w:tblPr>
@@ -103,17 +100,11 @@
             <w:r>
               <w:t>@@Shipping.Name</w:t>
             </w:r>
-            <w:r>
-              <w:t xml:space="preserve"> </w:t>
-            </w:r>
           </w:p>
           <w:p>
             <w:r>
               <w:t>@@Shipping.Street</w:t>
             </w:r>
-            <w:r>
-              <w:t xml:space="preserve"> </w:t>
-            </w:r>
           </w:p>
         </w:tc>
         <w:tc>
@@ -137,16 +128,10 @@
             <w:r>
               <w:t>@@Billing.Name</w:t>
             </w:r>
-            <w:r>
-              <w:t xml:space="preserve"> </w:t>
-            </w:r>
           </w:p>
           <w:p>
             <w:r>
               <w:t>@@Billing.Street</w:t>
-            </w:r>
-            <w:r>
-              <w:t xml:space="preserve"> </w:t>
             </w:r>
           </w:p>
         </w:tc>
@@ -218,14 +203,12 @@
                 <w:b/>
               </w:rPr>
             </w:pPr>
-            <w:proofErr w:type="spellStart"/>
             <w:r>
               <w:rPr>
                 <w:b/>
               </w:rPr>
               <w:t>Q.ty</w:t>
             </w:r>
-            <w:proofErr w:type="spellEnd"/>
           </w:p>
         </w:tc>
         <w:tc>
@@ -310,19 +293,18 @@
             <w:tcW w:w="4253" w:type="dxa"/>
           </w:tcPr>
           <w:p>
+            <w:pPr>
+              <w:rPr>
+                <w:u w:val="single"/>
+              </w:rPr>
+            </w:pPr>
             <w:r>
               <w:t>@@Item.ProductName</w:t>
             </w:r>
-            <w:r>
-              <w:t xml:space="preserve"> </w:t>
-            </w:r>
           </w:p>
           <w:p>
             <w:r>
               <w:t>@@Item.Comment</w:t>
-            </w:r>
-            <w:r>
-              <w:t xml:space="preserve"> </w:t>
             </w:r>
           </w:p>
         </w:tc>
@@ -342,12 +324,6 @@
                 <w:noProof/>
               </w:rPr>
               <w:t>@@Item.Quantity</w:t>
-            </w:r>
-            <w:r>
-              <w:rPr>
-                <w:noProof/>
-              </w:rPr>
-              <w:t xml:space="preserve"> </w:t>
             </w:r>
           </w:p>
         </w:tc>
@@ -362,9 +338,6 @@
             <w:r>
               <w:t>@@Item.USPrice</w:t>
             </w:r>
-            <w:r>
-              <w:t xml:space="preserve"> </w:t>
-            </w:r>
           </w:p>
         </w:tc>
         <w:tc>
@@ -426,12 +399,6 @@
                 <w:noProof/>
               </w:rPr>
               <w:t>@@Item.ShipDate</w:t>
-            </w:r>
-            <w:r>
-              <w:rPr>
-                <w:noProof/>
-              </w:rPr>
-              <w:t xml:space="preserve"> </w:t>
             </w:r>
           </w:p>
         </w:tc>
@@ -558,19 +525,6 @@
         </w:rPr>
         <w:t>Notes: @@DeliveryNotes</w:t>
       </w:r>
-      <w:r>
-        <w:rPr>
-          <w:lang w:val="it-IT"/>
-        </w:rPr>
-        <w:t xml:space="preserve"> </w:t>
-      </w:r>
-    </w:p>
-    <w:p>
-      <w:pPr>
-        <w:rPr>
-          <w:lang w:val="it-IT"/>
-        </w:rPr>
-      </w:pPr>
     </w:p>
     <w:tbl>
       <w:tblPr>
@@ -591,7 +545,7 @@
               <w:t>@@Shipping.Name</w:t>
             </w:r>
             <w:r>
-              <w:t xml:space="preserve"> </w:t>
+              <w:t xml:space="preserve"> [hidden]</w:t>
             </w:r>
           </w:p>
         </w:tc>
@@ -605,9 +559,6 @@
             <w:r>
               <w:t>@@Shipping.Street</w:t>
             </w:r>
-            <w:r>
-              <w:t xml:space="preserve"> </w:t>
-            </w:r>
           </w:p>
         </w:tc>
       </w:tr>
@@ -624,9 +575,6 @@
             </w:pPr>
             <w:r>
               <w:t>@@Shipping.Country</w:t>
-            </w:r>
-            <w:r>
-              <w:t xml:space="preserve"> </w:t>
             </w:r>
           </w:p>
         </w:tc>
@@ -651,12 +599,6 @@
           <w:lang w:val="it-IT"/>
         </w:rPr>
         <w:t>@@PurchaseOrderNumber</w:t>
-      </w:r>
-      <w:r>
-        <w:rPr>
-          <w:lang w:val="it-IT"/>
-        </w:rPr>
-        <w:t xml:space="preserve"> </w:t>
       </w:r>
     </w:p>
     <w:p>
@@ -700,19 +642,10 @@
               </w:rPr>
             </w:pPr>
             <w:r>
-              <w:t xml:space="preserve"> @@Item.PartNumber</w:t>
-            </w:r>
-            <w:r>
-              <w:t xml:space="preserve"> </w:t>
-            </w:r>
-            <w:r>
-              <w:t xml:space="preserve"> </w:t>
-            </w:r>
-            <w:r>
-              <w:t>@@Item.ProductName</w:t>
-            </w:r>
-            <w:r>
-              <w:t xml:space="preserve"> </w:t>
+              <w:t>@@Item.PartNumber</w:t>
+            </w:r>
+            <w:r>
+              <w:t xml:space="preserve"> @@Item.ProductName</w:t>
             </w:r>
           </w:p>
         </w:tc>
@@ -770,55 +703,25 @@
               <w:rPr>
                 <w:lang w:val="it-IT"/>
               </w:rPr>
-              <w:t xml:space="preserve"> </w:t>
-            </w:r>
-            <w:r>
+              <w:t>@@action.time</w:t>
+            </w:r>
+          </w:p>
+        </w:tc>
+        <w:tc>
+          <w:tcPr>
+            <w:tcW w:w="2697" w:type="dxa"/>
+          </w:tcPr>
+          <w:p>
+            <w:pPr>
               <w:rPr>
                 <w:lang w:val="it-IT"/>
               </w:rPr>
-              <w:t>@@action</w:t>
-            </w:r>
+            </w:pPr>
             <w:r>
               <w:rPr>
                 <w:lang w:val="it-IT"/>
               </w:rPr>
-              <w:t>.</w:t>
-            </w:r>
-            <w:r>
-              <w:rPr>
-                <w:lang w:val="it-IT"/>
-              </w:rPr>
-              <w:t xml:space="preserve">time </w:t>
-            </w:r>
-          </w:p>
-        </w:tc>
-        <w:tc>
-          <w:tcPr>
-            <w:tcW w:w="2697" w:type="dxa"/>
-          </w:tcPr>
-          <w:p>
-            <w:pPr>
-              <w:rPr>
-                <w:lang w:val="it-IT"/>
-              </w:rPr>
-            </w:pPr>
-            <w:r>
-              <w:rPr>
-                <w:lang w:val="it-IT"/>
-              </w:rPr>
-              <w:t xml:space="preserve"> </w:t>
-            </w:r>
-            <w:r>
-              <w:rPr>
-                <w:lang w:val="it-IT"/>
-              </w:rPr>
               <w:t>@@action.do</w:t>
-            </w:r>
-            <w:r>
-              <w:rPr>
-                <w:lang w:val="it-IT"/>
-              </w:rPr>
-              <w:t xml:space="preserve"> </w:t>
             </w:r>
           </w:p>
         </w:tc>
@@ -852,22 +755,82 @@
     <w:p/>
     <w:p>
       <w:r>
-        <w:t xml:space="preserve"> </w:t>
+        <w:t>@@</w:t>
       </w:r>
       <w:r>
-        <w:t>@@Item.PartNumber</w:t>
+        <w:t>Shipping</w:t>
+      </w:r>
+      <w:r>
+        <w:t>.</w:t>
+      </w:r>
+      <w:r>
+        <w:t>Country</w:t>
       </w:r>
       <w:r>
         <w:t xml:space="preserve"> </w:t>
       </w:r>
       <w:r>
-        <w:t xml:space="preserve"> </w:t>
+        <w:rPr>
+          <w:i/>
+          <w:iCs/>
+        </w:rPr>
+        <w:t xml:space="preserve">Note: </w:t>
       </w:r>
       <w:r>
-        <w:t>@@Item.ProductName</w:t>
+        <w:rPr>
+          <w:i/>
+          <w:iCs/>
+        </w:rPr>
+        <w:t xml:space="preserve">second level </w:t>
       </w:r>
       <w:r>
-        <w:t xml:space="preserve"> </w:t>
+        <w:rPr>
+          <w:i/>
+          <w:iCs/>
+        </w:rPr>
+        <w:t>placeholder</w:t>
+      </w:r>
+      <w:r>
+        <w:rPr>
+          <w:i/>
+          <w:iCs/>
+        </w:rPr>
+        <w:t>s are</w:t>
+      </w:r>
+      <w:r>
+        <w:rPr>
+          <w:i/>
+          <w:iCs/>
+        </w:rPr>
+        <w:t xml:space="preserve"> not evaluated when </w:t>
+      </w:r>
+      <w:r>
+        <w:rPr>
+          <w:i/>
+          <w:iCs/>
+        </w:rPr>
+        <w:t xml:space="preserve">placed </w:t>
+      </w:r>
+      <w:r>
+        <w:rPr>
+          <w:i/>
+          <w:iCs/>
+        </w:rPr>
+        <w:t xml:space="preserve">outside of </w:t>
+      </w:r>
+      <w:r>
+        <w:rPr>
+          <w:i/>
+          <w:iCs/>
+        </w:rPr>
+        <w:t xml:space="preserve">a </w:t>
+      </w:r>
+      <w:r>
+        <w:rPr>
+          <w:i/>
+          <w:iCs/>
+        </w:rPr>
+        <w:t>table</w:t>
       </w:r>
     </w:p>
     <w:p>
@@ -895,7 +858,25 @@
               <w:t xml:space="preserve">@@hide </w:t>
             </w:r>
             <w:r>
-              <w:t>should be hidden</w:t>
+              <w:rPr>
+                <w:i/>
+                <w:iCs/>
+              </w:rPr>
+              <w:t xml:space="preserve">Note: this placeholder has value [ hidden ] therefore </w:t>
+            </w:r>
+            <w:r>
+              <w:rPr>
+                <w:i/>
+                <w:iCs/>
+              </w:rPr>
+              <w:t>it</w:t>
+            </w:r>
+            <w:r>
+              <w:rPr>
+                <w:i/>
+                <w:iCs/>
+              </w:rPr>
+              <w:t xml:space="preserve"> will be removed</w:t>
             </w:r>
           </w:p>
         </w:tc>

</xml_diff>